<commit_message>
classica method runs on stemmed texts
</commit_message>
<xml_diff>
--- a/reports/CES_DataScicence_Jacques_DoanHuu.docx
+++ b/reports/CES_DataScicence_Jacques_DoanHuu.docx
@@ -18890,12 +18890,19 @@
           <w:highlight w:val="yellow"/>
           <w:lang w:val="en-US" w:eastAsia="fr-FR"/>
         </w:rPr>
-        <w:t>0.61</w:t>
-      </w:r>
-      <w:r>
-        <w:rPr>
+        <w:t>0.6</w:t>
+      </w:r>
+      <w:r>
+        <w:rPr>
+          <w:highlight w:val="yellow"/>
           <w:lang w:val="en-US" w:eastAsia="fr-FR"/>
         </w:rPr>
+        <w:t>3</w:t>
+      </w:r>
+      <w:r>
+        <w:rPr>
+          <w:lang w:val="en-US" w:eastAsia="fr-FR"/>
+        </w:rPr>
         <w:t xml:space="preserve"> </w:t>
       </w:r>
       <w:r>
@@ -18915,7 +18922,13 @@
           <w:lang w:val="en-US" w:eastAsia="fr-FR"/>
         </w:rPr>
         <w:tab/>
-        <w:t>0.41</w:t>
+        <w:t>0.4</w:t>
+      </w:r>
+      <w:r>
+        <w:rPr>
+          <w:lang w:val="en-US" w:eastAsia="fr-FR"/>
+        </w:rPr>
+        <w:t>4</w:t>
       </w:r>
       <w:r>
         <w:rPr>
@@ -19510,17 +19523,7 @@
           <w:szCs w:val="24"/>
           <w:lang w:val="en-US"/>
         </w:rPr>
-        <w:t>: unexpectedly, wordcount is relatively important</w:t>
-      </w:r>
-      <w:bookmarkStart w:id="21" w:name="_GoBack"/>
-      <w:bookmarkEnd w:id="21"/>
-      <w:r>
-        <w:rPr>
-          <w:sz w:val="24"/>
-          <w:szCs w:val="24"/>
-          <w:lang w:val="en-US"/>
-        </w:rPr>
-        <w:t>!</w:t>
+        <w:t>: unexpectedly, wordcount is relatively important!</w:t>
       </w:r>
     </w:p>
     <w:p>
@@ -19637,38 +19640,38 @@
           <w:lang w:val="en-US"/>
         </w:rPr>
       </w:pPr>
-      <w:bookmarkStart w:id="22" w:name="_Toc526595654"/>
+      <w:bookmarkStart w:id="21" w:name="_Toc526595654"/>
       <w:r>
         <w:rPr>
           <w:lang w:val="en-US"/>
         </w:rPr>
         <w:t>Deep Learning Technique</w:t>
       </w:r>
+      <w:bookmarkEnd w:id="21"/>
+    </w:p>
+    <w:p>
+      <w:pPr>
+        <w:pStyle w:val="Heading2"/>
+        <w:rPr>
+          <w:lang w:val="en-US"/>
+        </w:rPr>
+      </w:pPr>
+    </w:p>
+    <w:p>
+      <w:pPr>
+        <w:pStyle w:val="Heading2"/>
+        <w:rPr>
+          <w:lang w:val="en-US"/>
+        </w:rPr>
+      </w:pPr>
+      <w:bookmarkStart w:id="22" w:name="_Toc526595655"/>
+      <w:r>
+        <w:rPr>
+          <w:lang w:val="en-US"/>
+        </w:rPr>
+        <w:t>Abstract</w:t>
+      </w:r>
       <w:bookmarkEnd w:id="22"/>
-    </w:p>
-    <w:p>
-      <w:pPr>
-        <w:pStyle w:val="Heading2"/>
-        <w:rPr>
-          <w:lang w:val="en-US"/>
-        </w:rPr>
-      </w:pPr>
-    </w:p>
-    <w:p>
-      <w:pPr>
-        <w:pStyle w:val="Heading2"/>
-        <w:rPr>
-          <w:lang w:val="en-US"/>
-        </w:rPr>
-      </w:pPr>
-      <w:bookmarkStart w:id="23" w:name="_Toc526595655"/>
-      <w:r>
-        <w:rPr>
-          <w:lang w:val="en-US"/>
-        </w:rPr>
-        <w:t>Abstract</w:t>
-      </w:r>
-      <w:bookmarkEnd w:id="23"/>
     </w:p>
     <w:p>
       <w:pPr>
@@ -20194,123 +20197,123 @@
           <w:lang w:val="en-US"/>
         </w:rPr>
       </w:pPr>
-      <w:bookmarkStart w:id="24" w:name="_Toc526595656"/>
+      <w:bookmarkStart w:id="23" w:name="_Toc526595656"/>
       <w:r>
         <w:rPr>
           <w:lang w:val="en-US"/>
         </w:rPr>
         <w:t>Feature Enrichment</w:t>
       </w:r>
+      <w:bookmarkEnd w:id="23"/>
+    </w:p>
+    <w:p>
+      <w:pPr>
+        <w:rPr>
+          <w:lang w:val="en-US"/>
+        </w:rPr>
+      </w:pPr>
+    </w:p>
+    <w:p>
+      <w:pPr>
+        <w:rPr>
+          <w:lang w:val="en-US"/>
+        </w:rPr>
+      </w:pPr>
+      <w:r>
+        <w:rPr>
+          <w:lang w:val="en-US"/>
+        </w:rPr>
+        <w:t>I intentionally exclude</w:t>
+      </w:r>
+      <w:r>
+        <w:rPr>
+          <w:lang w:val="en-US"/>
+        </w:rPr>
+        <w:t>d</w:t>
+      </w:r>
+      <w:r>
+        <w:rPr>
+          <w:lang w:val="en-US"/>
+        </w:rPr>
+        <w:t xml:space="preserve"> extra features</w:t>
+      </w:r>
+      <w:r>
+        <w:rPr>
+          <w:lang w:val="en-US"/>
+        </w:rPr>
+        <w:t xml:space="preserve"> to verify how a DL sequence modeling can give some good results without </w:t>
+      </w:r>
+      <w:r>
+        <w:rPr>
+          <w:lang w:val="en-US"/>
+        </w:rPr>
+        <w:t>manual</w:t>
+      </w:r>
+      <w:r>
+        <w:rPr>
+          <w:lang w:val="en-US"/>
+        </w:rPr>
+        <w:t xml:space="preserve"> contributions</w:t>
+      </w:r>
+      <w:r>
+        <w:rPr>
+          <w:lang w:val="en-US"/>
+        </w:rPr>
+        <w:t xml:space="preserve"> (statistics on text, …)</w:t>
+      </w:r>
+      <w:r>
+        <w:rPr>
+          <w:lang w:val="en-US"/>
+        </w:rPr>
+        <w:t>.</w:t>
+      </w:r>
+    </w:p>
+    <w:p>
+      <w:pPr>
+        <w:rPr>
+          <w:lang w:val="en-US"/>
+        </w:rPr>
+      </w:pPr>
+    </w:p>
+    <w:p>
+      <w:pPr>
+        <w:pStyle w:val="Heading2"/>
+        <w:rPr>
+          <w:lang w:val="en-US"/>
+        </w:rPr>
+      </w:pPr>
+      <w:bookmarkStart w:id="24" w:name="_Toc526595657"/>
+      <w:r>
+        <w:rPr>
+          <w:lang w:val="en-US"/>
+        </w:rPr>
+        <w:t>Feature Representation</w:t>
+      </w:r>
       <w:bookmarkEnd w:id="24"/>
     </w:p>
     <w:p>
       <w:pPr>
-        <w:rPr>
-          <w:lang w:val="en-US"/>
-        </w:rPr>
-      </w:pPr>
-    </w:p>
-    <w:p>
-      <w:pPr>
-        <w:rPr>
-          <w:lang w:val="en-US"/>
-        </w:rPr>
-      </w:pPr>
-      <w:r>
-        <w:rPr>
-          <w:lang w:val="en-US"/>
-        </w:rPr>
-        <w:t>I intentionally exclude</w:t>
-      </w:r>
-      <w:r>
-        <w:rPr>
-          <w:lang w:val="en-US"/>
-        </w:rPr>
-        <w:t>d</w:t>
-      </w:r>
-      <w:r>
-        <w:rPr>
-          <w:lang w:val="en-US"/>
-        </w:rPr>
-        <w:t xml:space="preserve"> extra features</w:t>
-      </w:r>
-      <w:r>
-        <w:rPr>
-          <w:lang w:val="en-US"/>
-        </w:rPr>
-        <w:t xml:space="preserve"> to verify how a DL sequence modeling can give some good results without </w:t>
-      </w:r>
-      <w:r>
-        <w:rPr>
-          <w:lang w:val="en-US"/>
-        </w:rPr>
-        <w:t>manual</w:t>
-      </w:r>
-      <w:r>
-        <w:rPr>
-          <w:lang w:val="en-US"/>
-        </w:rPr>
-        <w:t xml:space="preserve"> contributions</w:t>
-      </w:r>
-      <w:r>
-        <w:rPr>
-          <w:lang w:val="en-US"/>
-        </w:rPr>
-        <w:t xml:space="preserve"> (statistics on text, …)</w:t>
-      </w:r>
-      <w:r>
-        <w:rPr>
-          <w:lang w:val="en-US"/>
-        </w:rPr>
-        <w:t>.</w:t>
-      </w:r>
-    </w:p>
-    <w:p>
-      <w:pPr>
-        <w:rPr>
-          <w:lang w:val="en-US"/>
-        </w:rPr>
-      </w:pPr>
-    </w:p>
-    <w:p>
-      <w:pPr>
-        <w:pStyle w:val="Heading2"/>
-        <w:rPr>
-          <w:lang w:val="en-US"/>
-        </w:rPr>
-      </w:pPr>
-      <w:bookmarkStart w:id="25" w:name="_Toc526595657"/>
-      <w:r>
-        <w:rPr>
-          <w:lang w:val="en-US"/>
-        </w:rPr>
-        <w:t>Feature Representation</w:t>
+        <w:pStyle w:val="Heading3"/>
+        <w:rPr>
+          <w:lang w:val="en-US"/>
+        </w:rPr>
+      </w:pPr>
+    </w:p>
+    <w:p>
+      <w:pPr>
+        <w:pStyle w:val="Heading3"/>
+        <w:rPr>
+          <w:lang w:val="en-US"/>
+        </w:rPr>
+      </w:pPr>
+      <w:bookmarkStart w:id="25" w:name="_Toc526595658"/>
+      <w:r>
+        <w:rPr>
+          <w:lang w:val="en-US"/>
+        </w:rPr>
+        <w:t>Sequential representation</w:t>
       </w:r>
       <w:bookmarkEnd w:id="25"/>
-    </w:p>
-    <w:p>
-      <w:pPr>
-        <w:pStyle w:val="Heading3"/>
-        <w:rPr>
-          <w:lang w:val="en-US"/>
-        </w:rPr>
-      </w:pPr>
-    </w:p>
-    <w:p>
-      <w:pPr>
-        <w:pStyle w:val="Heading3"/>
-        <w:rPr>
-          <w:lang w:val="en-US"/>
-        </w:rPr>
-      </w:pPr>
-      <w:bookmarkStart w:id="26" w:name="_Toc526595658"/>
-      <w:r>
-        <w:rPr>
-          <w:lang w:val="en-US"/>
-        </w:rPr>
-        <w:t>Sequential representation</w:t>
-      </w:r>
-      <w:bookmarkEnd w:id="26"/>
     </w:p>
     <w:p>
       <w:pPr>
@@ -20626,38 +20629,38 @@
           <w:lang w:val="en-US"/>
         </w:rPr>
       </w:pPr>
-      <w:bookmarkStart w:id="27" w:name="_Toc526595659"/>
+      <w:bookmarkStart w:id="26" w:name="_Toc526595659"/>
       <w:r>
         <w:rPr>
           <w:lang w:val="en-US"/>
         </w:rPr>
         <w:t>Word embedding</w:t>
       </w:r>
+      <w:bookmarkEnd w:id="26"/>
+    </w:p>
+    <w:p>
+      <w:pPr>
+        <w:pStyle w:val="Heading3"/>
+        <w:rPr>
+          <w:lang w:val="en-US"/>
+        </w:rPr>
+      </w:pPr>
+    </w:p>
+    <w:p>
+      <w:pPr>
+        <w:pStyle w:val="Heading3"/>
+        <w:rPr>
+          <w:lang w:val="en-US"/>
+        </w:rPr>
+      </w:pPr>
+      <w:bookmarkStart w:id="27" w:name="_Toc526595660"/>
+      <w:r>
+        <w:rPr>
+          <w:lang w:val="en-US"/>
+        </w:rPr>
+        <w:t>Text corpus</w:t>
+      </w:r>
       <w:bookmarkEnd w:id="27"/>
-    </w:p>
-    <w:p>
-      <w:pPr>
-        <w:pStyle w:val="Heading3"/>
-        <w:rPr>
-          <w:lang w:val="en-US"/>
-        </w:rPr>
-      </w:pPr>
-    </w:p>
-    <w:p>
-      <w:pPr>
-        <w:pStyle w:val="Heading3"/>
-        <w:rPr>
-          <w:lang w:val="en-US"/>
-        </w:rPr>
-      </w:pPr>
-      <w:bookmarkStart w:id="28" w:name="_Toc526595660"/>
-      <w:r>
-        <w:rPr>
-          <w:lang w:val="en-US"/>
-        </w:rPr>
-        <w:t>Text corpus</w:t>
-      </w:r>
-      <w:bookmarkEnd w:id="28"/>
     </w:p>
     <w:p>
       <w:pPr>
@@ -21908,14 +21911,14 @@
           <w:lang w:val="en-US"/>
         </w:rPr>
       </w:pPr>
-      <w:bookmarkStart w:id="29" w:name="_Toc526595661"/>
+      <w:bookmarkStart w:id="28" w:name="_Toc526595661"/>
       <w:r>
         <w:rPr>
           <w:lang w:val="en-US"/>
         </w:rPr>
         <w:t>DNN Architecture</w:t>
       </w:r>
-      <w:bookmarkEnd w:id="29"/>
+      <w:bookmarkEnd w:id="28"/>
     </w:p>
     <w:p>
       <w:pPr>
@@ -21994,7 +21997,31 @@
         <w:rPr>
           <w:lang w:val="en-US"/>
         </w:rPr>
-        <w:t xml:space="preserve"> It would give a gut feeling on the performance gain with sequence awareness in the modeling procedure.</w:t>
+        <w:t xml:space="preserve"> It would give a </w:t>
+      </w:r>
+      <w:r>
+        <w:rPr>
+          <w:lang w:val="en-US"/>
+        </w:rPr>
+        <w:t>good</w:t>
+      </w:r>
+      <w:r>
+        <w:rPr>
+          <w:lang w:val="en-US"/>
+        </w:rPr>
+        <w:t xml:space="preserve"> </w:t>
+      </w:r>
+      <w:r>
+        <w:rPr>
+          <w:lang w:val="en-US"/>
+        </w:rPr>
+        <w:t>hint</w:t>
+      </w:r>
+      <w:r>
+        <w:rPr>
+          <w:lang w:val="en-US"/>
+        </w:rPr>
+        <w:t xml:space="preserve"> on the performance gain with sequence awareness in the modeling procedure.</w:t>
       </w:r>
     </w:p>
     <w:p>
@@ -22189,7 +22216,7 @@
           <w:lang w:val="en-US"/>
         </w:rPr>
       </w:pPr>
-      <w:bookmarkStart w:id="30" w:name="_Toc526595662"/>
+      <w:bookmarkStart w:id="29" w:name="_Toc526595662"/>
       <w:r>
         <w:rPr>
           <w:lang w:val="en-US"/>
@@ -22215,7 +22242,7 @@
         </w:rPr>
         <w:t>ure</w:t>
       </w:r>
-      <w:bookmarkEnd w:id="30"/>
+      <w:bookmarkEnd w:id="29"/>
     </w:p>
     <w:p>
       <w:pPr>
@@ -22912,7 +22939,7 @@
           <w:lang w:val="en-US"/>
         </w:rPr>
       </w:pPr>
-      <w:bookmarkStart w:id="31" w:name="_Toc526595663"/>
+      <w:bookmarkStart w:id="30" w:name="_Toc526595663"/>
       <w:r>
         <w:rPr>
           <w:noProof/>
@@ -22953,36 +22980,36 @@
           </wp:inline>
         </w:drawing>
       </w:r>
+      <w:bookmarkEnd w:id="30"/>
+    </w:p>
+    <w:p>
+      <w:pPr>
+        <w:rPr>
+          <w:lang w:val="en-US"/>
+        </w:rPr>
+      </w:pPr>
+    </w:p>
+    <w:p>
+      <w:pPr>
+        <w:pStyle w:val="Heading2"/>
+        <w:rPr>
+          <w:lang w:val="en-US"/>
+        </w:rPr>
+      </w:pPr>
+      <w:bookmarkStart w:id="31" w:name="_Toc526595664"/>
+      <w:r>
+        <w:rPr>
+          <w:lang w:val="en-US"/>
+        </w:rPr>
+        <w:t>RNN</w:t>
+      </w:r>
+      <w:r>
+        <w:rPr>
+          <w:lang w:val="en-US"/>
+        </w:rPr>
+        <w:t xml:space="preserve"> Architecture</w:t>
+      </w:r>
       <w:bookmarkEnd w:id="31"/>
-    </w:p>
-    <w:p>
-      <w:pPr>
-        <w:rPr>
-          <w:lang w:val="en-US"/>
-        </w:rPr>
-      </w:pPr>
-    </w:p>
-    <w:p>
-      <w:pPr>
-        <w:pStyle w:val="Heading2"/>
-        <w:rPr>
-          <w:lang w:val="en-US"/>
-        </w:rPr>
-      </w:pPr>
-      <w:bookmarkStart w:id="32" w:name="_Toc526595664"/>
-      <w:r>
-        <w:rPr>
-          <w:lang w:val="en-US"/>
-        </w:rPr>
-        <w:t>RNN</w:t>
-      </w:r>
-      <w:r>
-        <w:rPr>
-          <w:lang w:val="en-US"/>
-        </w:rPr>
-        <w:t xml:space="preserve"> Architecture</w:t>
-      </w:r>
-      <w:bookmarkEnd w:id="32"/>
     </w:p>
     <w:p>
       <w:pPr>
@@ -24046,7 +24073,7 @@
           <w:lang w:val="en-US"/>
         </w:rPr>
       </w:pPr>
-      <w:bookmarkStart w:id="33" w:name="_Toc526595665"/>
+      <w:bookmarkStart w:id="32" w:name="_Toc526595665"/>
       <w:r>
         <w:rPr>
           <w:lang w:val="en-US"/>
@@ -24077,7 +24104,7 @@
         </w:rPr>
         <w:t xml:space="preserve"> Execution</w:t>
       </w:r>
-      <w:bookmarkEnd w:id="33"/>
+      <w:bookmarkEnd w:id="32"/>
     </w:p>
     <w:p>
       <w:pPr>
@@ -24896,7 +24923,7 @@
           <w:lang w:val="en-US"/>
         </w:rPr>
       </w:pPr>
-      <w:bookmarkStart w:id="34" w:name="_Toc526595666"/>
+      <w:bookmarkStart w:id="33" w:name="_Toc526595666"/>
       <w:r>
         <w:rPr>
           <w:lang w:val="en-US"/>
@@ -24910,7 +24937,7 @@
         </w:rPr>
         <w:t>t Analysis</w:t>
       </w:r>
-      <w:bookmarkEnd w:id="34"/>
+      <w:bookmarkEnd w:id="33"/>
     </w:p>
     <w:p>
       <w:pPr>
@@ -26199,7 +26226,7 @@
           <w:lang w:val="en-US"/>
         </w:rPr>
       </w:pPr>
-      <w:bookmarkStart w:id="35" w:name="_Toc526595667"/>
+      <w:bookmarkStart w:id="34" w:name="_Toc526595667"/>
       <w:r>
         <w:rPr>
           <w:lang w:val="en-US"/>
@@ -26218,7 +26245,7 @@
         </w:rPr>
         <w:t xml:space="preserve"> Study</w:t>
       </w:r>
-      <w:bookmarkEnd w:id="35"/>
+      <w:bookmarkEnd w:id="34"/>
     </w:p>
     <w:p>
       <w:pPr>
@@ -26296,7 +26323,7 @@
           <w:lang w:val="en-US"/>
         </w:rPr>
       </w:pPr>
-      <w:bookmarkStart w:id="36" w:name="_Toc526595668"/>
+      <w:bookmarkStart w:id="35" w:name="_Toc526595668"/>
       <w:r>
         <w:rPr>
           <w:noProof/>
@@ -26337,7 +26364,7 @@
           </wp:inline>
         </w:drawing>
       </w:r>
-      <w:bookmarkEnd w:id="36"/>
+      <w:bookmarkEnd w:id="35"/>
       <w:r>
         <w:rPr>
           <w:lang w:val="en-US"/>
@@ -26359,7 +26386,7 @@
           <w:lang w:val="en-US"/>
         </w:rPr>
       </w:pPr>
-      <w:bookmarkStart w:id="37" w:name="_Toc526595669"/>
+      <w:bookmarkStart w:id="36" w:name="_Toc526595669"/>
       <w:r>
         <w:rPr>
           <w:lang w:val="en-US"/>
@@ -26367,7 +26394,7 @@
         <w:lastRenderedPageBreak/>
         <w:t>Model Accuracy</w:t>
       </w:r>
-      <w:bookmarkEnd w:id="37"/>
+      <w:bookmarkEnd w:id="36"/>
     </w:p>
     <w:p>
       <w:pPr>
@@ -26392,43 +26419,92 @@
         <w:rPr>
           <w:lang w:val="en-US"/>
         </w:rPr>
-        <w:t xml:space="preserve"> architecture undoubtedly </w:t>
-      </w:r>
-      <w:r>
-        <w:rPr>
-          <w:lang w:val="en-US"/>
-        </w:rPr>
-        <w:t>delivers the best performance over classic technique</w:t>
-      </w:r>
-      <w:r>
-        <w:rPr>
-          <w:lang w:val="en-US"/>
-        </w:rPr>
-        <w:t>, but the hyper parameter tuning is tricky</w:t>
-      </w:r>
-      <w:r>
-        <w:rPr>
-          <w:lang w:val="en-US"/>
-        </w:rPr>
-        <w:t xml:space="preserve"> and requires practical </w:t>
-      </w:r>
-      <w:r>
-        <w:rPr>
-          <w:lang w:val="en-US"/>
-        </w:rPr>
-        <w:t>background</w:t>
-      </w:r>
-      <w:r>
-        <w:rPr>
-          <w:lang w:val="en-US"/>
-        </w:rPr>
-        <w:t xml:space="preserve"> to find out empirically</w:t>
-      </w:r>
-      <w:r>
-        <w:rPr>
-          <w:lang w:val="en-US"/>
-        </w:rPr>
-        <w:t xml:space="preserve"> the “good” configuration.</w:t>
+        <w:t xml:space="preserve"> architecture </w:t>
+      </w:r>
+      <w:r>
+        <w:rPr>
+          <w:lang w:val="en-US"/>
+        </w:rPr>
+        <w:t xml:space="preserve">delivers </w:t>
+      </w:r>
+      <w:r>
+        <w:rPr>
+          <w:lang w:val="en-US"/>
+        </w:rPr>
+        <w:t>a</w:t>
+      </w:r>
+      <w:r>
+        <w:rPr>
+          <w:lang w:val="en-US"/>
+        </w:rPr>
+        <w:t xml:space="preserve"> bet</w:t>
+      </w:r>
+      <w:r>
+        <w:rPr>
+          <w:lang w:val="en-US"/>
+        </w:rPr>
+        <w:t>ter</w:t>
+      </w:r>
+      <w:r>
+        <w:rPr>
+          <w:lang w:val="en-US"/>
+        </w:rPr>
+        <w:t xml:space="preserve"> performance </w:t>
+      </w:r>
+      <w:r>
+        <w:rPr>
+          <w:lang w:val="en-US"/>
+        </w:rPr>
+        <w:t>(65% micro F1 score)</w:t>
+      </w:r>
+      <w:r>
+        <w:rPr>
+          <w:lang w:val="en-US"/>
+        </w:rPr>
+        <w:t xml:space="preserve"> than</w:t>
+      </w:r>
+      <w:r>
+        <w:rPr>
+          <w:lang w:val="en-US"/>
+        </w:rPr>
+        <w:t xml:space="preserve"> classic technique</w:t>
+      </w:r>
+      <w:r>
+        <w:rPr>
+          <w:lang w:val="en-US"/>
+        </w:rPr>
+        <w:t xml:space="preserve"> (63% micro F1 score)</w:t>
+      </w:r>
+      <w:r>
+        <w:rPr>
+          <w:lang w:val="en-US"/>
+        </w:rPr>
+        <w:t>.</w:t>
+      </w:r>
+    </w:p>
+    <w:p>
+      <w:pPr>
+        <w:rPr>
+          <w:lang w:val="en-US"/>
+        </w:rPr>
+      </w:pPr>
+      <w:r>
+        <w:rPr>
+          <w:lang w:val="en-US"/>
+        </w:rPr>
+        <w:t>Nevertheless</w:t>
+      </w:r>
+      <w:r>
+        <w:rPr>
+          <w:lang w:val="en-US"/>
+        </w:rPr>
+        <w:t xml:space="preserve">, it represents only 2% gap which is </w:t>
+      </w:r>
+      <w:r>
+        <w:rPr>
+          <w:lang w:val="en-US"/>
+        </w:rPr>
+        <w:t>not significant enough: the disappointing difference may be explained by the empirical and non-expert choice I did on the hyper-parameter and architecture of the neural network.</w:t>
       </w:r>
     </w:p>
     <w:p>
@@ -26542,6 +26618,13 @@
         </w:rPr>
         <w:t xml:space="preserve"> to distinguish drug&gt;disease indication and contraindication topics: the sequence/context awareness seems to pay off.</w:t>
       </w:r>
+    </w:p>
+    <w:p>
+      <w:pPr>
+        <w:rPr>
+          <w:lang w:val="en-US"/>
+        </w:rPr>
+      </w:pPr>
     </w:p>
     <w:p>
       <w:pPr>
@@ -26612,14 +26695,14 @@
           <w:lang w:val="en-US"/>
         </w:rPr>
       </w:pPr>
-      <w:bookmarkStart w:id="38" w:name="_Toc526595670"/>
+      <w:bookmarkStart w:id="37" w:name="_Toc526595670"/>
       <w:r>
         <w:rPr>
           <w:lang w:val="en-US"/>
         </w:rPr>
         <w:t>Model Interpretability</w:t>
       </w:r>
-      <w:bookmarkEnd w:id="38"/>
+      <w:bookmarkEnd w:id="37"/>
     </w:p>
     <w:p>
       <w:pPr>
@@ -26944,7 +27027,6 @@
         <w:rPr>
           <w:lang w:val="en-US"/>
         </w:rPr>
-        <w:lastRenderedPageBreak/>
         <w:t xml:space="preserve">From a practical standpoint, the classical technique with </w:t>
       </w:r>
       <w:proofErr w:type="spellStart"/>
@@ -27301,7 +27383,7 @@
           <w:lang w:val="en-US"/>
         </w:rPr>
       </w:pPr>
-      <w:bookmarkStart w:id="39" w:name="_Toc526595672"/>
+      <w:bookmarkStart w:id="38" w:name="_Toc526595672"/>
     </w:p>
     <w:p>
       <w:pPr>
@@ -27316,6 +27398,206 @@
         </w:rPr>
         <w:t>Sustainability</w:t>
       </w:r>
+      <w:bookmarkEnd w:id="38"/>
+    </w:p>
+    <w:p>
+      <w:pPr>
+        <w:rPr>
+          <w:lang w:val="en-US"/>
+        </w:rPr>
+      </w:pPr>
+    </w:p>
+    <w:p>
+      <w:pPr>
+        <w:rPr>
+          <w:lang w:val="en-US"/>
+        </w:rPr>
+      </w:pPr>
+      <w:proofErr w:type="spellStart"/>
+      <w:r>
+        <w:rPr>
+          <w:lang w:val="en-US"/>
+        </w:rPr>
+        <w:t>XGBoost</w:t>
+      </w:r>
+      <w:proofErr w:type="spellEnd"/>
+      <w:r>
+        <w:rPr>
+          <w:lang w:val="en-US"/>
+        </w:rPr>
+        <w:t>/</w:t>
+      </w:r>
+      <w:proofErr w:type="spellStart"/>
+      <w:r>
+        <w:rPr>
+          <w:lang w:val="en-US"/>
+        </w:rPr>
+        <w:t>scikit</w:t>
+      </w:r>
+      <w:proofErr w:type="spellEnd"/>
+      <w:r>
+        <w:rPr>
+          <w:lang w:val="en-US"/>
+        </w:rPr>
+        <w:t xml:space="preserve">-learn and </w:t>
+      </w:r>
+      <w:proofErr w:type="spellStart"/>
+      <w:r>
+        <w:rPr>
+          <w:lang w:val="en-US"/>
+        </w:rPr>
+        <w:t>Keras</w:t>
+      </w:r>
+      <w:proofErr w:type="spellEnd"/>
+      <w:r>
+        <w:rPr>
+          <w:lang w:val="en-US"/>
+        </w:rPr>
+        <w:t>/</w:t>
+      </w:r>
+      <w:proofErr w:type="spellStart"/>
+      <w:r>
+        <w:rPr>
+          <w:lang w:val="en-US"/>
+        </w:rPr>
+        <w:t>Tensorflow</w:t>
+      </w:r>
+      <w:proofErr w:type="spellEnd"/>
+      <w:r>
+        <w:rPr>
+          <w:lang w:val="en-US"/>
+        </w:rPr>
+        <w:t xml:space="preserve"> combos are both </w:t>
+      </w:r>
+      <w:r>
+        <w:rPr>
+          <w:lang w:val="en-US"/>
+        </w:rPr>
+        <w:t xml:space="preserve">very </w:t>
+      </w:r>
+      <w:r>
+        <w:rPr>
+          <w:lang w:val="en-US"/>
+        </w:rPr>
+        <w:t>active</w:t>
+      </w:r>
+      <w:r>
+        <w:rPr>
+          <w:lang w:val="en-US"/>
+        </w:rPr>
+        <w:t xml:space="preserve"> open source projects: contributions to </w:t>
+      </w:r>
+      <w:proofErr w:type="spellStart"/>
+      <w:r>
+        <w:rPr>
+          <w:lang w:val="en-US"/>
+        </w:rPr>
+        <w:t>Keras</w:t>
+      </w:r>
+      <w:proofErr w:type="spellEnd"/>
+      <w:r>
+        <w:rPr>
+          <w:lang w:val="en-US"/>
+        </w:rPr>
+        <w:t>/</w:t>
+      </w:r>
+      <w:proofErr w:type="spellStart"/>
+      <w:r>
+        <w:rPr>
+          <w:lang w:val="en-US"/>
+        </w:rPr>
+        <w:t>Tensforflow</w:t>
+      </w:r>
+      <w:proofErr w:type="spellEnd"/>
+      <w:r>
+        <w:rPr>
+          <w:lang w:val="en-US"/>
+        </w:rPr>
+        <w:t xml:space="preserve"> mainly come from Google organization whereas </w:t>
+      </w:r>
+      <w:proofErr w:type="spellStart"/>
+      <w:r>
+        <w:rPr>
+          <w:lang w:val="en-US"/>
+        </w:rPr>
+        <w:t>XGBoost</w:t>
+      </w:r>
+      <w:proofErr w:type="spellEnd"/>
+      <w:r>
+        <w:rPr>
+          <w:lang w:val="en-US"/>
+        </w:rPr>
+        <w:t>/</w:t>
+      </w:r>
+      <w:proofErr w:type="spellStart"/>
+      <w:r>
+        <w:rPr>
+          <w:lang w:val="en-US"/>
+        </w:rPr>
+        <w:t>scikit</w:t>
+      </w:r>
+      <w:proofErr w:type="spellEnd"/>
+      <w:r>
+        <w:rPr>
+          <w:lang w:val="en-US"/>
+        </w:rPr>
+        <w:t>-learn project is the fruit of academic field.</w:t>
+      </w:r>
+    </w:p>
+    <w:p>
+      <w:pPr>
+        <w:rPr>
+          <w:lang w:val="en-US"/>
+        </w:rPr>
+      </w:pPr>
+      <w:r>
+        <w:rPr>
+          <w:lang w:val="en-US"/>
+        </w:rPr>
+        <w:t>Nevertheless, DL technology is much more popular to tackle unstructured data (video, image, text, …) and benefits a larger support of the ML researcher</w:t>
+      </w:r>
+      <w:r>
+        <w:rPr>
+          <w:lang w:val="en-US"/>
+        </w:rPr>
+        <w:t xml:space="preserve">s </w:t>
+      </w:r>
+      <w:proofErr w:type="gramStart"/>
+      <w:r>
+        <w:rPr>
+          <w:lang w:val="en-US"/>
+        </w:rPr>
+        <w:t>in the area of</w:t>
+      </w:r>
+      <w:proofErr w:type="gramEnd"/>
+      <w:r>
+        <w:rPr>
+          <w:lang w:val="en-US"/>
+        </w:rPr>
+        <w:t xml:space="preserve"> NLP.</w:t>
+      </w:r>
+    </w:p>
+    <w:p>
+      <w:pPr>
+        <w:rPr>
+          <w:lang w:val="en-US"/>
+        </w:rPr>
+      </w:pPr>
+    </w:p>
+    <w:p>
+      <w:pPr>
+        <w:pStyle w:val="Heading1"/>
+        <w:rPr>
+          <w:lang w:val="en-US"/>
+        </w:rPr>
+      </w:pPr>
+      <w:bookmarkStart w:id="39" w:name="_Toc526595673"/>
+      <w:r>
+        <w:rPr>
+          <w:lang w:val="en-US"/>
+        </w:rPr>
+        <w:t>Improvement Tracks</w:t>
+      </w:r>
       <w:bookmarkEnd w:id="39"/>
     </w:p>
     <w:p>
@@ -27331,190 +27613,88 @@
           <w:lang w:val="en-US"/>
         </w:rPr>
       </w:pPr>
-      <w:proofErr w:type="spellStart"/>
-      <w:r>
-        <w:rPr>
-          <w:lang w:val="en-US"/>
-        </w:rPr>
-        <w:t>XGBoost</w:t>
-      </w:r>
-      <w:proofErr w:type="spellEnd"/>
-      <w:r>
-        <w:rPr>
-          <w:lang w:val="en-US"/>
-        </w:rPr>
-        <w:t>/</w:t>
-      </w:r>
-      <w:proofErr w:type="spellStart"/>
-      <w:r>
-        <w:rPr>
-          <w:lang w:val="en-US"/>
-        </w:rPr>
-        <w:t>scikit</w:t>
-      </w:r>
-      <w:proofErr w:type="spellEnd"/>
-      <w:r>
-        <w:rPr>
-          <w:lang w:val="en-US"/>
-        </w:rPr>
-        <w:t xml:space="preserve">-learn and </w:t>
-      </w:r>
-      <w:proofErr w:type="spellStart"/>
-      <w:r>
-        <w:rPr>
-          <w:lang w:val="en-US"/>
-        </w:rPr>
-        <w:t>Keras</w:t>
-      </w:r>
-      <w:proofErr w:type="spellEnd"/>
-      <w:r>
-        <w:rPr>
-          <w:lang w:val="en-US"/>
-        </w:rPr>
-        <w:t>/</w:t>
-      </w:r>
-      <w:proofErr w:type="spellStart"/>
-      <w:r>
-        <w:rPr>
-          <w:lang w:val="en-US"/>
-        </w:rPr>
-        <w:t>Tensorflow</w:t>
-      </w:r>
-      <w:proofErr w:type="spellEnd"/>
-      <w:r>
-        <w:rPr>
-          <w:lang w:val="en-US"/>
-        </w:rPr>
-        <w:t xml:space="preserve"> combos are both </w:t>
-      </w:r>
-      <w:r>
-        <w:rPr>
-          <w:lang w:val="en-US"/>
-        </w:rPr>
-        <w:t xml:space="preserve">very </w:t>
-      </w:r>
-      <w:r>
-        <w:rPr>
-          <w:lang w:val="en-US"/>
-        </w:rPr>
-        <w:t>active</w:t>
-      </w:r>
-      <w:r>
-        <w:rPr>
-          <w:lang w:val="en-US"/>
-        </w:rPr>
-        <w:t xml:space="preserve"> open source projects: contributions to </w:t>
-      </w:r>
-      <w:proofErr w:type="spellStart"/>
-      <w:r>
-        <w:rPr>
-          <w:lang w:val="en-US"/>
-        </w:rPr>
-        <w:t>Keras</w:t>
-      </w:r>
-      <w:proofErr w:type="spellEnd"/>
-      <w:r>
-        <w:rPr>
-          <w:lang w:val="en-US"/>
-        </w:rPr>
-        <w:t>/</w:t>
-      </w:r>
-      <w:proofErr w:type="spellStart"/>
-      <w:r>
-        <w:rPr>
-          <w:lang w:val="en-US"/>
-        </w:rPr>
-        <w:t>Tensforflow</w:t>
-      </w:r>
-      <w:proofErr w:type="spellEnd"/>
-      <w:r>
-        <w:rPr>
-          <w:lang w:val="en-US"/>
-        </w:rPr>
-        <w:t xml:space="preserve"> mainly come from Google organization whereas </w:t>
-      </w:r>
-      <w:proofErr w:type="spellStart"/>
-      <w:r>
-        <w:rPr>
-          <w:lang w:val="en-US"/>
-        </w:rPr>
-        <w:t>XGBoost</w:t>
-      </w:r>
-      <w:proofErr w:type="spellEnd"/>
-      <w:r>
-        <w:rPr>
-          <w:lang w:val="en-US"/>
-        </w:rPr>
-        <w:t>/</w:t>
-      </w:r>
-      <w:proofErr w:type="spellStart"/>
-      <w:r>
-        <w:rPr>
-          <w:lang w:val="en-US"/>
-        </w:rPr>
-        <w:t>scikit</w:t>
-      </w:r>
-      <w:proofErr w:type="spellEnd"/>
-      <w:r>
-        <w:rPr>
-          <w:lang w:val="en-US"/>
-        </w:rPr>
-        <w:t>-learn project is the fruit of academic field.</w:t>
-      </w:r>
-    </w:p>
-    <w:p>
-      <w:pPr>
-        <w:rPr>
-          <w:lang w:val="en-US"/>
-        </w:rPr>
-      </w:pPr>
-      <w:r>
-        <w:rPr>
-          <w:lang w:val="en-US"/>
-        </w:rPr>
-        <w:t>Nevertheless, DL technology is much more popular to tackle unstructured data (video, image, text, …) and benefits a larger support of the ML researcher</w:t>
-      </w:r>
-      <w:r>
-        <w:rPr>
-          <w:lang w:val="en-US"/>
-        </w:rPr>
-        <w:t xml:space="preserve">s </w:t>
+      <w:r>
+        <w:rPr>
+          <w:lang w:val="en-US"/>
+        </w:rPr>
+        <w:t>There are for sure a lot of improvement room</w:t>
+      </w:r>
+      <w:r>
+        <w:rPr>
+          <w:lang w:val="en-US"/>
+        </w:rPr>
+        <w:t>s</w:t>
+      </w:r>
+      <w:r>
+        <w:rPr>
+          <w:lang w:val="en-US"/>
+        </w:rPr>
+        <w:t xml:space="preserve"> on the learning procedure I </w:t>
+      </w:r>
+      <w:r>
+        <w:rPr>
+          <w:lang w:val="en-US"/>
+        </w:rPr>
+        <w:t>have elaborated</w:t>
+      </w:r>
+      <w:r>
+        <w:rPr>
+          <w:lang w:val="en-US"/>
+        </w:rPr>
+        <w:t xml:space="preserve"> so far</w:t>
+      </w:r>
+      <w:r>
+        <w:rPr>
+          <w:lang w:val="en-US"/>
+        </w:rPr>
+        <w:t>. Here are some possibilities to enhance the model accuracy</w:t>
+      </w:r>
+      <w:r>
+        <w:rPr>
+          <w:lang w:val="en-US"/>
+        </w:rPr>
+        <w:t>, I</w:t>
+      </w:r>
+      <w:r>
+        <w:rPr>
+          <w:lang w:val="en-US"/>
+        </w:rPr>
+        <w:t xml:space="preserve"> feel like to</w:t>
+      </w:r>
+      <w:r>
+        <w:rPr>
+          <w:lang w:val="en-US"/>
+        </w:rPr>
+        <w:t xml:space="preserve"> implement if I had more times and means (GPU </w:t>
       </w:r>
       <w:proofErr w:type="gramStart"/>
       <w:r>
         <w:rPr>
           <w:lang w:val="en-US"/>
         </w:rPr>
-        <w:t>in the area of</w:t>
+        <w:t>farm, ..</w:t>
       </w:r>
       <w:proofErr w:type="gramEnd"/>
       <w:r>
         <w:rPr>
           <w:lang w:val="en-US"/>
         </w:rPr>
-        <w:t xml:space="preserve"> NLP.</w:t>
-      </w:r>
-    </w:p>
-    <w:p>
-      <w:pPr>
-        <w:rPr>
-          <w:lang w:val="en-US"/>
-        </w:rPr>
-      </w:pPr>
-    </w:p>
-    <w:p>
-      <w:pPr>
-        <w:pStyle w:val="Heading1"/>
-        <w:rPr>
-          <w:lang w:val="en-US"/>
-        </w:rPr>
-      </w:pPr>
-      <w:bookmarkStart w:id="40" w:name="_Toc526595673"/>
-      <w:r>
-        <w:rPr>
-          <w:lang w:val="en-US"/>
-        </w:rPr>
-        <w:t>Improvement Tracks</w:t>
+        <w:t>).</w:t>
+      </w:r>
+    </w:p>
+    <w:p>
+      <w:pPr>
+        <w:pStyle w:val="Heading2"/>
+        <w:rPr>
+          <w:lang w:val="en-US"/>
+        </w:rPr>
+      </w:pPr>
+      <w:bookmarkStart w:id="40" w:name="_Toc526595674"/>
+      <w:r>
+        <w:rPr>
+          <w:lang w:val="en-US"/>
+        </w:rPr>
+        <w:t>Spelling Correction</w:t>
       </w:r>
       <w:bookmarkEnd w:id="40"/>
     </w:p>
@@ -27535,104 +27715,7 @@
         <w:rPr>
           <w:lang w:val="en-US"/>
         </w:rPr>
-        <w:t>There are for sure a lot of improvement room</w:t>
-      </w:r>
-      <w:r>
-        <w:rPr>
-          <w:lang w:val="en-US"/>
-        </w:rPr>
-        <w:t>s</w:t>
-      </w:r>
-      <w:r>
-        <w:rPr>
-          <w:lang w:val="en-US"/>
-        </w:rPr>
-        <w:t xml:space="preserve"> on the learning procedure I </w:t>
-      </w:r>
-      <w:r>
-        <w:rPr>
-          <w:lang w:val="en-US"/>
-        </w:rPr>
-        <w:t>have elaborated</w:t>
-      </w:r>
-      <w:r>
-        <w:rPr>
-          <w:lang w:val="en-US"/>
-        </w:rPr>
-        <w:t xml:space="preserve"> so far</w:t>
-      </w:r>
-      <w:r>
-        <w:rPr>
-          <w:lang w:val="en-US"/>
-        </w:rPr>
-        <w:t>. Here are some possibilities to enhance the model accuracy</w:t>
-      </w:r>
-      <w:r>
-        <w:rPr>
-          <w:lang w:val="en-US"/>
-        </w:rPr>
-        <w:t>, I</w:t>
-      </w:r>
-      <w:r>
-        <w:rPr>
-          <w:lang w:val="en-US"/>
-        </w:rPr>
-        <w:t xml:space="preserve"> feel like to</w:t>
-      </w:r>
-      <w:r>
-        <w:rPr>
-          <w:lang w:val="en-US"/>
-        </w:rPr>
-        <w:t xml:space="preserve"> implement if I had more times and means (GPU </w:t>
-      </w:r>
-      <w:proofErr w:type="gramStart"/>
-      <w:r>
-        <w:rPr>
-          <w:lang w:val="en-US"/>
-        </w:rPr>
-        <w:t>farm, ..</w:t>
-      </w:r>
-      <w:proofErr w:type="gramEnd"/>
-      <w:r>
-        <w:rPr>
-          <w:lang w:val="en-US"/>
-        </w:rPr>
-        <w:t>).</w:t>
-      </w:r>
-    </w:p>
-    <w:p>
-      <w:pPr>
-        <w:pStyle w:val="Heading2"/>
-        <w:rPr>
-          <w:lang w:val="en-US"/>
-        </w:rPr>
-      </w:pPr>
-      <w:bookmarkStart w:id="41" w:name="_Toc526595674"/>
-      <w:r>
-        <w:rPr>
-          <w:lang w:val="en-US"/>
-        </w:rPr>
-        <w:t>Spelling Correction</w:t>
-      </w:r>
-      <w:bookmarkEnd w:id="41"/>
-    </w:p>
-    <w:p>
-      <w:pPr>
-        <w:rPr>
-          <w:lang w:val="en-US"/>
-        </w:rPr>
-      </w:pPr>
-    </w:p>
-    <w:p>
-      <w:pPr>
-        <w:rPr>
-          <w:lang w:val="en-US"/>
-        </w:rPr>
-      </w:pPr>
-      <w:r>
-        <w:rPr>
-          <w:lang w:val="en-US"/>
-        </w:rPr>
+        <w:lastRenderedPageBreak/>
         <w:t xml:space="preserve">Spelling correction </w:t>
       </w:r>
       <w:r>
@@ -27725,7 +27808,6 @@
         <w:rPr>
           <w:lang w:val="en-US"/>
         </w:rPr>
-        <w:lastRenderedPageBreak/>
         <w:t>in case of equality, favor probable words where the difference is located on the accent (</w:t>
       </w:r>
       <w:proofErr w:type="spellStart"/>
@@ -27981,14 +28063,14 @@
           <w:lang w:val="en-US"/>
         </w:rPr>
       </w:pPr>
-      <w:bookmarkStart w:id="42" w:name="_Toc526595675"/>
+      <w:bookmarkStart w:id="41" w:name="_Toc526595675"/>
       <w:r>
         <w:rPr>
           <w:lang w:val="en-US"/>
         </w:rPr>
         <w:t>Named Entity Recognition</w:t>
       </w:r>
-      <w:bookmarkEnd w:id="42"/>
+      <w:bookmarkEnd w:id="41"/>
     </w:p>
     <w:p>
       <w:pPr>
@@ -28370,13 +28452,81 @@
           <w:lang w:val="en-US"/>
         </w:rPr>
       </w:pPr>
-      <w:bookmarkStart w:id="43" w:name="_Toc526595676"/>
+      <w:bookmarkStart w:id="42" w:name="_Toc526595676"/>
       <w:r>
         <w:rPr>
           <w:lang w:val="en-US"/>
         </w:rPr>
         <w:t>Count/Distance based Statistics</w:t>
       </w:r>
+      <w:bookmarkEnd w:id="42"/>
+    </w:p>
+    <w:p>
+      <w:pPr>
+        <w:rPr>
+          <w:lang w:val="en-US"/>
+        </w:rPr>
+      </w:pPr>
+    </w:p>
+    <w:p>
+      <w:pPr>
+        <w:rPr>
+          <w:lang w:val="en-US"/>
+        </w:rPr>
+      </w:pPr>
+      <w:r>
+        <w:rPr>
+          <w:lang w:val="en-US"/>
+        </w:rPr>
+        <w:t>With above ext</w:t>
+      </w:r>
+      <w:r>
+        <w:rPr>
+          <w:lang w:val="en-US"/>
+        </w:rPr>
+        <w:t>ended</w:t>
+      </w:r>
+      <w:r>
+        <w:rPr>
+          <w:lang w:val="en-US"/>
+        </w:rPr>
+        <w:t xml:space="preserve"> NER</w:t>
+      </w:r>
+      <w:r>
+        <w:rPr>
+          <w:lang w:val="en-US"/>
+        </w:rPr>
+        <w:t xml:space="preserve"> system, it’s worth to compute extra statistics on the new entities.</w:t>
+      </w:r>
+      <w:r>
+        <w:rPr>
+          <w:lang w:val="en-US"/>
+        </w:rPr>
+        <w:t xml:space="preserve"> For instance, count on adverse effect entities present in the sentence may be informative to explain the target.</w:t>
+      </w:r>
+    </w:p>
+    <w:p>
+      <w:pPr>
+        <w:rPr>
+          <w:lang w:val="en-US"/>
+        </w:rPr>
+      </w:pPr>
+    </w:p>
+    <w:p>
+      <w:pPr>
+        <w:pStyle w:val="Heading2"/>
+        <w:rPr>
+          <w:lang w:val="en-US"/>
+        </w:rPr>
+      </w:pPr>
+      <w:bookmarkStart w:id="43" w:name="_Toc526595677"/>
+      <w:r>
+        <w:rPr>
+          <w:lang w:val="en-US"/>
+        </w:rPr>
+        <w:lastRenderedPageBreak/>
+        <w:t>Word Embedding</w:t>
+      </w:r>
       <w:bookmarkEnd w:id="43"/>
     </w:p>
     <w:p>
@@ -28396,74 +28546,6 @@
         <w:rPr>
           <w:lang w:val="en-US"/>
         </w:rPr>
-        <w:t>With above ext</w:t>
-      </w:r>
-      <w:r>
-        <w:rPr>
-          <w:lang w:val="en-US"/>
-        </w:rPr>
-        <w:t>ended</w:t>
-      </w:r>
-      <w:r>
-        <w:rPr>
-          <w:lang w:val="en-US"/>
-        </w:rPr>
-        <w:t xml:space="preserve"> NER</w:t>
-      </w:r>
-      <w:r>
-        <w:rPr>
-          <w:lang w:val="en-US"/>
-        </w:rPr>
-        <w:t xml:space="preserve"> system, it’s worth to compute extra statistics on the new entities.</w:t>
-      </w:r>
-      <w:r>
-        <w:rPr>
-          <w:lang w:val="en-US"/>
-        </w:rPr>
-        <w:t xml:space="preserve"> For instance, count on adverse effect entities present in the sentence may be informative to explain the target.</w:t>
-      </w:r>
-    </w:p>
-    <w:p>
-      <w:pPr>
-        <w:rPr>
-          <w:lang w:val="en-US"/>
-        </w:rPr>
-      </w:pPr>
-    </w:p>
-    <w:p>
-      <w:pPr>
-        <w:pStyle w:val="Heading2"/>
-        <w:rPr>
-          <w:lang w:val="en-US"/>
-        </w:rPr>
-      </w:pPr>
-      <w:bookmarkStart w:id="44" w:name="_Toc526595677"/>
-      <w:r>
-        <w:rPr>
-          <w:lang w:val="en-US"/>
-        </w:rPr>
-        <w:t>Word Embedding</w:t>
-      </w:r>
-      <w:bookmarkEnd w:id="44"/>
-    </w:p>
-    <w:p>
-      <w:pPr>
-        <w:rPr>
-          <w:lang w:val="en-US"/>
-        </w:rPr>
-      </w:pPr>
-    </w:p>
-    <w:p>
-      <w:pPr>
-        <w:rPr>
-          <w:lang w:val="en-US"/>
-        </w:rPr>
-      </w:pPr>
-      <w:r>
-        <w:rPr>
-          <w:lang w:val="en-US"/>
-        </w:rPr>
-        <w:lastRenderedPageBreak/>
         <w:t xml:space="preserve">Custom </w:t>
       </w:r>
       <w:r>
@@ -28651,190 +28733,190 @@
           <w:lang w:val="en-US"/>
         </w:rPr>
       </w:pPr>
-      <w:bookmarkStart w:id="45" w:name="_Toc526595678"/>
+      <w:bookmarkStart w:id="44" w:name="_Toc526595678"/>
       <w:r>
         <w:rPr>
           <w:lang w:val="en-US"/>
         </w:rPr>
         <w:t>OOV Handling</w:t>
       </w:r>
+      <w:bookmarkEnd w:id="44"/>
+    </w:p>
+    <w:p>
+      <w:pPr>
+        <w:rPr>
+          <w:lang w:val="en-US"/>
+        </w:rPr>
+      </w:pPr>
+    </w:p>
+    <w:p>
+      <w:pPr>
+        <w:rPr>
+          <w:lang w:val="en-US"/>
+        </w:rPr>
+      </w:pPr>
+      <w:r>
+        <w:rPr>
+          <w:lang w:val="en-US"/>
+        </w:rPr>
+        <w:t>I p</w:t>
+      </w:r>
+      <w:r>
+        <w:rPr>
+          <w:lang w:val="en-US"/>
+        </w:rPr>
+        <w:t xml:space="preserve">roposed a “better-than-random” handling in case of out of vocabulary: project the drug product entities into its class/hypernym </w:t>
+      </w:r>
+      <w:r>
+        <w:rPr>
+          <w:lang w:val="en-US"/>
+        </w:rPr>
+        <w:t>(“</w:t>
+      </w:r>
+      <w:proofErr w:type="spellStart"/>
+      <w:r>
+        <w:rPr>
+          <w:lang w:val="en-US"/>
+        </w:rPr>
+        <w:t>médicament</w:t>
+      </w:r>
+      <w:proofErr w:type="spellEnd"/>
+      <w:r>
+        <w:rPr>
+          <w:lang w:val="en-US"/>
+        </w:rPr>
+        <w:t xml:space="preserve">”) </w:t>
+      </w:r>
+      <w:r>
+        <w:rPr>
+          <w:lang w:val="en-US"/>
+        </w:rPr>
+        <w:t xml:space="preserve">with </w:t>
+      </w:r>
+      <w:r>
+        <w:rPr>
+          <w:lang w:val="en-US"/>
+        </w:rPr>
+        <w:t xml:space="preserve">a </w:t>
+      </w:r>
+      <w:r>
+        <w:rPr>
+          <w:lang w:val="en-US"/>
+        </w:rPr>
+        <w:t xml:space="preserve">very small stochastic </w:t>
+      </w:r>
+      <w:r>
+        <w:rPr>
+          <w:lang w:val="en-US"/>
+        </w:rPr>
+        <w:t>perturbation</w:t>
+      </w:r>
+      <w:r>
+        <w:rPr>
+          <w:lang w:val="en-US"/>
+        </w:rPr>
+        <w:t>.</w:t>
+      </w:r>
+    </w:p>
+    <w:p>
+      <w:pPr>
+        <w:rPr>
+          <w:lang w:val="en-US"/>
+        </w:rPr>
+      </w:pPr>
+      <w:r>
+        <w:rPr>
+          <w:lang w:val="en-US"/>
+        </w:rPr>
+        <w:t xml:space="preserve">To reduce the taxonomical loss, a possible enhancement is to leverage the drug name class provided the </w:t>
+      </w:r>
+      <w:r>
+        <w:rPr>
+          <w:lang w:val="en-US"/>
+        </w:rPr>
+        <w:t xml:space="preserve">above </w:t>
+      </w:r>
+      <w:r>
+        <w:rPr>
+          <w:lang w:val="en-US"/>
+        </w:rPr>
+        <w:t>extended</w:t>
+      </w:r>
+      <w:r>
+        <w:rPr>
+          <w:lang w:val="en-US"/>
+        </w:rPr>
+        <w:t xml:space="preserve"> NER system</w:t>
+      </w:r>
+      <w:r>
+        <w:rPr>
+          <w:lang w:val="en-US"/>
+        </w:rPr>
+        <w:t xml:space="preserve">: </w:t>
+      </w:r>
+      <w:r>
+        <w:rPr>
+          <w:lang w:val="en-US"/>
+        </w:rPr>
+        <w:t>the drug product entities would be converted into their respective drug class (“</w:t>
+      </w:r>
+      <w:proofErr w:type="spellStart"/>
+      <w:r>
+        <w:rPr>
+          <w:lang w:val="en-US"/>
+        </w:rPr>
+        <w:t>antidépresseur</w:t>
+      </w:r>
+      <w:proofErr w:type="spellEnd"/>
+      <w:r>
+        <w:rPr>
+          <w:lang w:val="en-US"/>
+        </w:rPr>
+        <w:t>”, …)</w:t>
+      </w:r>
+    </w:p>
+    <w:p>
+      <w:pPr>
+        <w:rPr>
+          <w:lang w:val="en-US"/>
+        </w:rPr>
+      </w:pPr>
+      <w:r>
+        <w:rPr>
+          <w:lang w:val="en-US"/>
+        </w:rPr>
+        <w:t xml:space="preserve"> </w:t>
+      </w:r>
+    </w:p>
+    <w:p>
+      <w:pPr>
+        <w:pStyle w:val="Heading2"/>
+        <w:rPr>
+          <w:lang w:val="en-US"/>
+        </w:rPr>
+      </w:pPr>
+      <w:bookmarkStart w:id="45" w:name="_Toc526595679"/>
+      <w:r>
+        <w:rPr>
+          <w:lang w:val="en-US"/>
+        </w:rPr>
+        <w:t xml:space="preserve">Early Stopping </w:t>
+      </w:r>
+      <w:proofErr w:type="gramStart"/>
+      <w:r>
+        <w:rPr>
+          <w:lang w:val="en-US"/>
+        </w:rPr>
+        <w:t>With</w:t>
+      </w:r>
+      <w:proofErr w:type="gramEnd"/>
+      <w:r>
+        <w:rPr>
+          <w:lang w:val="en-US"/>
+        </w:rPr>
+        <w:t xml:space="preserve"> Grid Search CV</w:t>
+      </w:r>
       <w:bookmarkEnd w:id="45"/>
-    </w:p>
-    <w:p>
-      <w:pPr>
-        <w:rPr>
-          <w:lang w:val="en-US"/>
-        </w:rPr>
-      </w:pPr>
-    </w:p>
-    <w:p>
-      <w:pPr>
-        <w:rPr>
-          <w:lang w:val="en-US"/>
-        </w:rPr>
-      </w:pPr>
-      <w:r>
-        <w:rPr>
-          <w:lang w:val="en-US"/>
-        </w:rPr>
-        <w:t>I p</w:t>
-      </w:r>
-      <w:r>
-        <w:rPr>
-          <w:lang w:val="en-US"/>
-        </w:rPr>
-        <w:t xml:space="preserve">roposed a “better-than-random” handling in case of out of vocabulary: project the drug product entities into its class/hypernym </w:t>
-      </w:r>
-      <w:r>
-        <w:rPr>
-          <w:lang w:val="en-US"/>
-        </w:rPr>
-        <w:t>(“</w:t>
-      </w:r>
-      <w:proofErr w:type="spellStart"/>
-      <w:r>
-        <w:rPr>
-          <w:lang w:val="en-US"/>
-        </w:rPr>
-        <w:t>médicament</w:t>
-      </w:r>
-      <w:proofErr w:type="spellEnd"/>
-      <w:r>
-        <w:rPr>
-          <w:lang w:val="en-US"/>
-        </w:rPr>
-        <w:t xml:space="preserve">”) </w:t>
-      </w:r>
-      <w:r>
-        <w:rPr>
-          <w:lang w:val="en-US"/>
-        </w:rPr>
-        <w:t xml:space="preserve">with </w:t>
-      </w:r>
-      <w:r>
-        <w:rPr>
-          <w:lang w:val="en-US"/>
-        </w:rPr>
-        <w:t xml:space="preserve">a </w:t>
-      </w:r>
-      <w:r>
-        <w:rPr>
-          <w:lang w:val="en-US"/>
-        </w:rPr>
-        <w:t xml:space="preserve">very small stochastic </w:t>
-      </w:r>
-      <w:r>
-        <w:rPr>
-          <w:lang w:val="en-US"/>
-        </w:rPr>
-        <w:t>perturbation</w:t>
-      </w:r>
-      <w:r>
-        <w:rPr>
-          <w:lang w:val="en-US"/>
-        </w:rPr>
-        <w:t>.</w:t>
-      </w:r>
-    </w:p>
-    <w:p>
-      <w:pPr>
-        <w:rPr>
-          <w:lang w:val="en-US"/>
-        </w:rPr>
-      </w:pPr>
-      <w:r>
-        <w:rPr>
-          <w:lang w:val="en-US"/>
-        </w:rPr>
-        <w:t xml:space="preserve">To reduce the taxonomical loss, a possible enhancement is to leverage the drug name class provided the </w:t>
-      </w:r>
-      <w:r>
-        <w:rPr>
-          <w:lang w:val="en-US"/>
-        </w:rPr>
-        <w:t xml:space="preserve">above </w:t>
-      </w:r>
-      <w:r>
-        <w:rPr>
-          <w:lang w:val="en-US"/>
-        </w:rPr>
-        <w:t>extended</w:t>
-      </w:r>
-      <w:r>
-        <w:rPr>
-          <w:lang w:val="en-US"/>
-        </w:rPr>
-        <w:t xml:space="preserve"> NER system</w:t>
-      </w:r>
-      <w:r>
-        <w:rPr>
-          <w:lang w:val="en-US"/>
-        </w:rPr>
-        <w:t xml:space="preserve">: </w:t>
-      </w:r>
-      <w:r>
-        <w:rPr>
-          <w:lang w:val="en-US"/>
-        </w:rPr>
-        <w:t>the drug product entities would be converted into their respective drug class (“</w:t>
-      </w:r>
-      <w:proofErr w:type="spellStart"/>
-      <w:r>
-        <w:rPr>
-          <w:lang w:val="en-US"/>
-        </w:rPr>
-        <w:t>antidépresseur</w:t>
-      </w:r>
-      <w:proofErr w:type="spellEnd"/>
-      <w:r>
-        <w:rPr>
-          <w:lang w:val="en-US"/>
-        </w:rPr>
-        <w:t>”, …)</w:t>
-      </w:r>
-    </w:p>
-    <w:p>
-      <w:pPr>
-        <w:rPr>
-          <w:lang w:val="en-US"/>
-        </w:rPr>
-      </w:pPr>
-      <w:r>
-        <w:rPr>
-          <w:lang w:val="en-US"/>
-        </w:rPr>
-        <w:t xml:space="preserve"> </w:t>
-      </w:r>
-    </w:p>
-    <w:p>
-      <w:pPr>
-        <w:pStyle w:val="Heading2"/>
-        <w:rPr>
-          <w:lang w:val="en-US"/>
-        </w:rPr>
-      </w:pPr>
-      <w:bookmarkStart w:id="46" w:name="_Toc526595679"/>
-      <w:r>
-        <w:rPr>
-          <w:lang w:val="en-US"/>
-        </w:rPr>
-        <w:t xml:space="preserve">Early Stopping </w:t>
-      </w:r>
-      <w:proofErr w:type="gramStart"/>
-      <w:r>
-        <w:rPr>
-          <w:lang w:val="en-US"/>
-        </w:rPr>
-        <w:t>With</w:t>
-      </w:r>
-      <w:proofErr w:type="gramEnd"/>
-      <w:r>
-        <w:rPr>
-          <w:lang w:val="en-US"/>
-        </w:rPr>
-        <w:t xml:space="preserve"> Grid Search CV</w:t>
-      </w:r>
-      <w:bookmarkEnd w:id="46"/>
     </w:p>
     <w:p>
       <w:pPr>
@@ -29123,14 +29205,14 @@
           <w:lang w:val="en-US"/>
         </w:rPr>
       </w:pPr>
-      <w:bookmarkStart w:id="47" w:name="_Toc526595680"/>
+      <w:bookmarkStart w:id="46" w:name="_Toc526595680"/>
       <w:r>
         <w:rPr>
           <w:lang w:val="en-US"/>
         </w:rPr>
         <w:t>Neural Network Tuning</w:t>
       </w:r>
-      <w:bookmarkEnd w:id="47"/>
+      <w:bookmarkEnd w:id="46"/>
     </w:p>
     <w:p>
       <w:pPr>
@@ -29287,12 +29369,11 @@
           <w:lang w:val="en-US"/>
         </w:rPr>
       </w:pPr>
-      <w:bookmarkStart w:id="48" w:name="_Toc526595681"/>
-      <w:r>
-        <w:rPr>
-          <w:lang w:val="en-US"/>
-        </w:rPr>
-        <w:lastRenderedPageBreak/>
+      <w:bookmarkStart w:id="47" w:name="_Toc526595681"/>
+      <w:r>
+        <w:rPr>
+          <w:lang w:val="en-US"/>
+        </w:rPr>
         <w:t xml:space="preserve">Other </w:t>
       </w:r>
       <w:r>
@@ -29307,336 +29388,336 @@
         </w:rPr>
         <w:t>Candidates</w:t>
       </w:r>
+      <w:bookmarkEnd w:id="47"/>
+    </w:p>
+    <w:p>
+      <w:pPr>
+        <w:rPr>
+          <w:lang w:val="en-US"/>
+        </w:rPr>
+      </w:pPr>
+    </w:p>
+    <w:p>
+      <w:pPr>
+        <w:rPr>
+          <w:lang w:val="en-US"/>
+        </w:rPr>
+      </w:pPr>
+      <w:r>
+        <w:rPr>
+          <w:lang w:val="en-US"/>
+        </w:rPr>
+        <w:t xml:space="preserve">I </w:t>
+      </w:r>
+      <w:r>
+        <w:rPr>
+          <w:lang w:val="en-US"/>
+        </w:rPr>
+        <w:t>purposely</w:t>
+      </w:r>
+      <w:r>
+        <w:rPr>
+          <w:lang w:val="en-US"/>
+        </w:rPr>
+        <w:t xml:space="preserve"> </w:t>
+      </w:r>
+      <w:r>
+        <w:rPr>
+          <w:lang w:val="en-US"/>
+        </w:rPr>
+        <w:t>impose</w:t>
+      </w:r>
+      <w:r>
+        <w:rPr>
+          <w:lang w:val="en-US"/>
+        </w:rPr>
+        <w:t>d</w:t>
+      </w:r>
+      <w:r>
+        <w:rPr>
+          <w:lang w:val="en-US"/>
+        </w:rPr>
+        <w:t xml:space="preserve"> </w:t>
+      </w:r>
+      <w:r>
+        <w:rPr>
+          <w:lang w:val="en-US"/>
+        </w:rPr>
+        <w:t xml:space="preserve">that each candidate relies on </w:t>
+      </w:r>
+      <w:proofErr w:type="gramStart"/>
+      <w:r>
+        <w:rPr>
+          <w:lang w:val="en-US"/>
+        </w:rPr>
+        <w:t>a</w:t>
+      </w:r>
+      <w:r>
+        <w:rPr>
+          <w:lang w:val="en-US"/>
+        </w:rPr>
+        <w:t>n</w:t>
+      </w:r>
+      <w:proofErr w:type="gramEnd"/>
+      <w:r>
+        <w:rPr>
+          <w:lang w:val="en-US"/>
+        </w:rPr>
+        <w:t xml:space="preserve"> unique</w:t>
+      </w:r>
+      <w:r>
+        <w:rPr>
+          <w:lang w:val="en-US"/>
+        </w:rPr>
+        <w:t xml:space="preserve"> </w:t>
+      </w:r>
+      <w:r>
+        <w:rPr>
+          <w:lang w:val="en-US"/>
+        </w:rPr>
+        <w:t xml:space="preserve">modeling principle to make the comparison more academic </w:t>
+      </w:r>
+      <w:r>
+        <w:rPr>
+          <w:lang w:val="en-US"/>
+        </w:rPr>
+        <w:t>and</w:t>
+      </w:r>
+      <w:r>
+        <w:rPr>
+          <w:lang w:val="en-US"/>
+        </w:rPr>
+        <w:t xml:space="preserve"> </w:t>
+      </w:r>
+      <w:r>
+        <w:rPr>
+          <w:lang w:val="en-US"/>
+        </w:rPr>
+        <w:t>distinctive</w:t>
+      </w:r>
+      <w:r>
+        <w:rPr>
+          <w:lang w:val="en-US"/>
+        </w:rPr>
+        <w:t>.</w:t>
+      </w:r>
+      <w:r>
+        <w:rPr>
+          <w:lang w:val="en-US"/>
+        </w:rPr>
+        <w:t xml:space="preserve"> The best practice in general is to combine all the techniques in the hope to </w:t>
+      </w:r>
+      <w:r>
+        <w:rPr>
+          <w:lang w:val="en-US"/>
+        </w:rPr>
+        <w:t>provoke a</w:t>
+      </w:r>
+      <w:r>
+        <w:rPr>
+          <w:lang w:val="en-US"/>
+        </w:rPr>
+        <w:t xml:space="preserve"> synergy </w:t>
+      </w:r>
+      <w:r>
+        <w:rPr>
+          <w:lang w:val="en-US"/>
+        </w:rPr>
+        <w:t xml:space="preserve">effect </w:t>
+      </w:r>
+      <w:r>
+        <w:rPr>
+          <w:lang w:val="en-US"/>
+        </w:rPr>
+        <w:t xml:space="preserve">where each </w:t>
+      </w:r>
+      <w:r>
+        <w:rPr>
+          <w:lang w:val="en-US"/>
+        </w:rPr>
+        <w:t>estimator</w:t>
+      </w:r>
+      <w:r>
+        <w:rPr>
+          <w:lang w:val="en-US"/>
+        </w:rPr>
+        <w:t xml:space="preserve"> strength would overtake </w:t>
+      </w:r>
+      <w:r>
+        <w:rPr>
+          <w:lang w:val="en-US"/>
+        </w:rPr>
+        <w:t>on average</w:t>
+      </w:r>
+      <w:r>
+        <w:rPr>
+          <w:lang w:val="en-US"/>
+        </w:rPr>
+        <w:t xml:space="preserve">. </w:t>
+      </w:r>
+    </w:p>
+    <w:p>
+      <w:pPr>
+        <w:rPr>
+          <w:lang w:val="en-US"/>
+        </w:rPr>
+      </w:pPr>
+      <w:r>
+        <w:rPr>
+          <w:lang w:val="en-US"/>
+        </w:rPr>
+        <w:t xml:space="preserve">For example, associating RNN/LSTM and CNN in the same neural network </w:t>
+      </w:r>
+      <w:r>
+        <w:rPr>
+          <w:lang w:val="en-US"/>
+        </w:rPr>
+        <w:t>would be a good candidate</w:t>
+      </w:r>
+      <w:r>
+        <w:rPr>
+          <w:lang w:val="en-US"/>
+        </w:rPr>
+        <w:t xml:space="preserve"> to be tested.</w:t>
+      </w:r>
+      <w:r>
+        <w:rPr>
+          <w:lang w:val="en-US"/>
+        </w:rPr>
+        <w:t xml:space="preserve"> </w:t>
+      </w:r>
+      <w:r>
+        <w:rPr>
+          <w:lang w:val="en-US"/>
+        </w:rPr>
+        <w:t>For classical technique, b</w:t>
+      </w:r>
+      <w:r>
+        <w:rPr>
+          <w:lang w:val="en-US"/>
+        </w:rPr>
+        <w:t xml:space="preserve">uilding a </w:t>
+      </w:r>
+      <w:proofErr w:type="gramStart"/>
+      <w:r>
+        <w:rPr>
+          <w:lang w:val="en-US"/>
+        </w:rPr>
+        <w:t>general purpose</w:t>
+      </w:r>
+      <w:proofErr w:type="gramEnd"/>
+      <w:r>
+        <w:rPr>
+          <w:lang w:val="en-US"/>
+        </w:rPr>
+        <w:t xml:space="preserve"> </w:t>
+      </w:r>
+      <w:r>
+        <w:rPr>
+          <w:lang w:val="en-US"/>
+        </w:rPr>
+        <w:t xml:space="preserve">French </w:t>
+      </w:r>
+      <w:r>
+        <w:rPr>
+          <w:lang w:val="en-US"/>
+        </w:rPr>
+        <w:t xml:space="preserve">embedding model with matrix factorization (similarly to </w:t>
+      </w:r>
+      <w:proofErr w:type="spellStart"/>
+      <w:r>
+        <w:rPr>
+          <w:lang w:val="en-US"/>
+        </w:rPr>
+        <w:t>GloVe</w:t>
+      </w:r>
+      <w:proofErr w:type="spellEnd"/>
+      <w:r>
+        <w:rPr>
+          <w:lang w:val="en-US"/>
+        </w:rPr>
+        <w:t xml:space="preserve">) and combining it with </w:t>
+      </w:r>
+      <w:proofErr w:type="spellStart"/>
+      <w:r>
+        <w:rPr>
+          <w:lang w:val="en-US"/>
+        </w:rPr>
+        <w:t>XGBoost</w:t>
+      </w:r>
+      <w:proofErr w:type="spellEnd"/>
+      <w:r>
+        <w:rPr>
+          <w:lang w:val="en-US"/>
+        </w:rPr>
+        <w:t xml:space="preserve"> are likely worthwhile.</w:t>
+      </w:r>
+    </w:p>
+    <w:p>
+      <w:pPr>
+        <w:rPr>
+          <w:lang w:val="en-US"/>
+        </w:rPr>
+      </w:pPr>
+      <w:r>
+        <w:rPr>
+          <w:lang w:val="en-US"/>
+        </w:rPr>
+        <w:t>HMM</w:t>
+      </w:r>
+      <w:r>
+        <w:rPr>
+          <w:lang w:val="en-US"/>
+        </w:rPr>
+        <w:t xml:space="preserve"> (Hidden Markov Model) </w:t>
+      </w:r>
+      <w:r>
+        <w:rPr>
+          <w:lang w:val="en-US"/>
+        </w:rPr>
+        <w:t>solution</w:t>
+      </w:r>
+      <w:r>
+        <w:rPr>
+          <w:lang w:val="en-US"/>
+        </w:rPr>
+        <w:t xml:space="preserve"> was also discarded unfairly whereas it’s a sequence modeling.</w:t>
+      </w:r>
+    </w:p>
+    <w:p>
+      <w:pPr>
+        <w:rPr>
+          <w:lang w:val="en-US"/>
+        </w:rPr>
+      </w:pPr>
+    </w:p>
+    <w:p>
+      <w:pPr>
+        <w:pStyle w:val="Heading1"/>
+        <w:rPr>
+          <w:lang w:val="en-US"/>
+        </w:rPr>
+      </w:pPr>
+      <w:bookmarkStart w:id="48" w:name="_Toc526595682"/>
+      <w:r>
+        <w:rPr>
+          <w:lang w:val="en-US"/>
+        </w:rPr>
+        <w:t>Too Few Sample</w:t>
+      </w:r>
+      <w:r>
+        <w:rPr>
+          <w:lang w:val="en-US"/>
+        </w:rPr>
+        <w:t>s</w:t>
+      </w:r>
+      <w:r>
+        <w:rPr>
+          <w:lang w:val="en-US"/>
+        </w:rPr>
+        <w:t xml:space="preserve"> and Too Many Target Effects</w:t>
+      </w:r>
       <w:bookmarkEnd w:id="48"/>
-    </w:p>
-    <w:p>
-      <w:pPr>
-        <w:rPr>
-          <w:lang w:val="en-US"/>
-        </w:rPr>
-      </w:pPr>
-    </w:p>
-    <w:p>
-      <w:pPr>
-        <w:rPr>
-          <w:lang w:val="en-US"/>
-        </w:rPr>
-      </w:pPr>
-      <w:r>
-        <w:rPr>
-          <w:lang w:val="en-US"/>
-        </w:rPr>
-        <w:t xml:space="preserve">I </w:t>
-      </w:r>
-      <w:r>
-        <w:rPr>
-          <w:lang w:val="en-US"/>
-        </w:rPr>
-        <w:t>purposely</w:t>
-      </w:r>
-      <w:r>
-        <w:rPr>
-          <w:lang w:val="en-US"/>
-        </w:rPr>
-        <w:t xml:space="preserve"> </w:t>
-      </w:r>
-      <w:r>
-        <w:rPr>
-          <w:lang w:val="en-US"/>
-        </w:rPr>
-        <w:t>impose</w:t>
-      </w:r>
-      <w:r>
-        <w:rPr>
-          <w:lang w:val="en-US"/>
-        </w:rPr>
-        <w:t>d</w:t>
-      </w:r>
-      <w:r>
-        <w:rPr>
-          <w:lang w:val="en-US"/>
-        </w:rPr>
-        <w:t xml:space="preserve"> </w:t>
-      </w:r>
-      <w:r>
-        <w:rPr>
-          <w:lang w:val="en-US"/>
-        </w:rPr>
-        <w:t xml:space="preserve">that each candidate relies on </w:t>
-      </w:r>
-      <w:proofErr w:type="gramStart"/>
-      <w:r>
-        <w:rPr>
-          <w:lang w:val="en-US"/>
-        </w:rPr>
-        <w:t>a</w:t>
-      </w:r>
-      <w:r>
-        <w:rPr>
-          <w:lang w:val="en-US"/>
-        </w:rPr>
-        <w:t>n</w:t>
-      </w:r>
-      <w:proofErr w:type="gramEnd"/>
-      <w:r>
-        <w:rPr>
-          <w:lang w:val="en-US"/>
-        </w:rPr>
-        <w:t xml:space="preserve"> unique</w:t>
-      </w:r>
-      <w:r>
-        <w:rPr>
-          <w:lang w:val="en-US"/>
-        </w:rPr>
-        <w:t xml:space="preserve"> </w:t>
-      </w:r>
-      <w:r>
-        <w:rPr>
-          <w:lang w:val="en-US"/>
-        </w:rPr>
-        <w:t xml:space="preserve">modeling principle to make the comparison more academic </w:t>
-      </w:r>
-      <w:r>
-        <w:rPr>
-          <w:lang w:val="en-US"/>
-        </w:rPr>
-        <w:t>and</w:t>
-      </w:r>
-      <w:r>
-        <w:rPr>
-          <w:lang w:val="en-US"/>
-        </w:rPr>
-        <w:t xml:space="preserve"> </w:t>
-      </w:r>
-      <w:r>
-        <w:rPr>
-          <w:lang w:val="en-US"/>
-        </w:rPr>
-        <w:t>distinctive</w:t>
-      </w:r>
-      <w:r>
-        <w:rPr>
-          <w:lang w:val="en-US"/>
-        </w:rPr>
-        <w:t>.</w:t>
-      </w:r>
-      <w:r>
-        <w:rPr>
-          <w:lang w:val="en-US"/>
-        </w:rPr>
-        <w:t xml:space="preserve"> The best practice in general is to combine all the techniques in the hope to </w:t>
-      </w:r>
-      <w:r>
-        <w:rPr>
-          <w:lang w:val="en-US"/>
-        </w:rPr>
-        <w:t>provoke a</w:t>
-      </w:r>
-      <w:r>
-        <w:rPr>
-          <w:lang w:val="en-US"/>
-        </w:rPr>
-        <w:t xml:space="preserve"> synergy </w:t>
-      </w:r>
-      <w:r>
-        <w:rPr>
-          <w:lang w:val="en-US"/>
-        </w:rPr>
-        <w:t xml:space="preserve">effect </w:t>
-      </w:r>
-      <w:r>
-        <w:rPr>
-          <w:lang w:val="en-US"/>
-        </w:rPr>
-        <w:t xml:space="preserve">where each </w:t>
-      </w:r>
-      <w:r>
-        <w:rPr>
-          <w:lang w:val="en-US"/>
-        </w:rPr>
-        <w:t>estimator</w:t>
-      </w:r>
-      <w:r>
-        <w:rPr>
-          <w:lang w:val="en-US"/>
-        </w:rPr>
-        <w:t xml:space="preserve"> strength would overtake </w:t>
-      </w:r>
-      <w:r>
-        <w:rPr>
-          <w:lang w:val="en-US"/>
-        </w:rPr>
-        <w:t>on average</w:t>
-      </w:r>
-      <w:r>
-        <w:rPr>
-          <w:lang w:val="en-US"/>
-        </w:rPr>
-        <w:t xml:space="preserve">. </w:t>
-      </w:r>
-    </w:p>
-    <w:p>
-      <w:pPr>
-        <w:rPr>
-          <w:lang w:val="en-US"/>
-        </w:rPr>
-      </w:pPr>
-      <w:r>
-        <w:rPr>
-          <w:lang w:val="en-US"/>
-        </w:rPr>
-        <w:t xml:space="preserve">For example, associating RNN/LSTM and CNN in the same neural network </w:t>
-      </w:r>
-      <w:r>
-        <w:rPr>
-          <w:lang w:val="en-US"/>
-        </w:rPr>
-        <w:t>would be a good candidate</w:t>
-      </w:r>
-      <w:r>
-        <w:rPr>
-          <w:lang w:val="en-US"/>
-        </w:rPr>
-        <w:t xml:space="preserve"> to be tested.</w:t>
-      </w:r>
-      <w:r>
-        <w:rPr>
-          <w:lang w:val="en-US"/>
-        </w:rPr>
-        <w:t xml:space="preserve"> </w:t>
-      </w:r>
-      <w:r>
-        <w:rPr>
-          <w:lang w:val="en-US"/>
-        </w:rPr>
-        <w:t>For classical technique, b</w:t>
-      </w:r>
-      <w:r>
-        <w:rPr>
-          <w:lang w:val="en-US"/>
-        </w:rPr>
-        <w:t xml:space="preserve">uilding a </w:t>
-      </w:r>
-      <w:proofErr w:type="gramStart"/>
-      <w:r>
-        <w:rPr>
-          <w:lang w:val="en-US"/>
-        </w:rPr>
-        <w:t>general purpose</w:t>
-      </w:r>
-      <w:proofErr w:type="gramEnd"/>
-      <w:r>
-        <w:rPr>
-          <w:lang w:val="en-US"/>
-        </w:rPr>
-        <w:t xml:space="preserve"> </w:t>
-      </w:r>
-      <w:r>
-        <w:rPr>
-          <w:lang w:val="en-US"/>
-        </w:rPr>
-        <w:t xml:space="preserve">French </w:t>
-      </w:r>
-      <w:r>
-        <w:rPr>
-          <w:lang w:val="en-US"/>
-        </w:rPr>
-        <w:t xml:space="preserve">embedding model with matrix factorization (similarly to </w:t>
-      </w:r>
-      <w:proofErr w:type="spellStart"/>
-      <w:r>
-        <w:rPr>
-          <w:lang w:val="en-US"/>
-        </w:rPr>
-        <w:t>GloVe</w:t>
-      </w:r>
-      <w:proofErr w:type="spellEnd"/>
-      <w:r>
-        <w:rPr>
-          <w:lang w:val="en-US"/>
-        </w:rPr>
-        <w:t xml:space="preserve">) and combining it with </w:t>
-      </w:r>
-      <w:proofErr w:type="spellStart"/>
-      <w:r>
-        <w:rPr>
-          <w:lang w:val="en-US"/>
-        </w:rPr>
-        <w:t>XGBoost</w:t>
-      </w:r>
-      <w:proofErr w:type="spellEnd"/>
-      <w:r>
-        <w:rPr>
-          <w:lang w:val="en-US"/>
-        </w:rPr>
-        <w:t xml:space="preserve"> are likely worthwhile.</w:t>
-      </w:r>
-    </w:p>
-    <w:p>
-      <w:pPr>
-        <w:rPr>
-          <w:lang w:val="en-US"/>
-        </w:rPr>
-      </w:pPr>
-      <w:r>
-        <w:rPr>
-          <w:lang w:val="en-US"/>
-        </w:rPr>
-        <w:t>HMM</w:t>
-      </w:r>
-      <w:r>
-        <w:rPr>
-          <w:lang w:val="en-US"/>
-        </w:rPr>
-        <w:t xml:space="preserve"> (Hidden Markov Model) </w:t>
-      </w:r>
-      <w:r>
-        <w:rPr>
-          <w:lang w:val="en-US"/>
-        </w:rPr>
-        <w:t>solution</w:t>
-      </w:r>
-      <w:r>
-        <w:rPr>
-          <w:lang w:val="en-US"/>
-        </w:rPr>
-        <w:t xml:space="preserve"> was also discarded unfairly whereas it’s a sequence modeling.</w:t>
-      </w:r>
-    </w:p>
-    <w:p>
-      <w:pPr>
-        <w:rPr>
-          <w:lang w:val="en-US"/>
-        </w:rPr>
-      </w:pPr>
-    </w:p>
-    <w:p>
-      <w:pPr>
-        <w:pStyle w:val="Heading1"/>
-        <w:rPr>
-          <w:lang w:val="en-US"/>
-        </w:rPr>
-      </w:pPr>
-      <w:bookmarkStart w:id="49" w:name="_Toc526595682"/>
-      <w:r>
-        <w:rPr>
-          <w:lang w:val="en-US"/>
-        </w:rPr>
-        <w:t>Too Few Sample</w:t>
-      </w:r>
-      <w:r>
-        <w:rPr>
-          <w:lang w:val="en-US"/>
-        </w:rPr>
-        <w:t>s</w:t>
-      </w:r>
-      <w:r>
-        <w:rPr>
-          <w:lang w:val="en-US"/>
-        </w:rPr>
-        <w:t xml:space="preserve"> and Too Many Target Effects</w:t>
-      </w:r>
-      <w:bookmarkEnd w:id="49"/>
     </w:p>
     <w:p>
       <w:pPr>
@@ -29965,6 +30046,40 @@
         <w:rPr>
           <w:lang w:val="en-US"/>
         </w:rPr>
+        <w:t xml:space="preserve">I suspected that the optimizer used by </w:t>
+      </w:r>
+      <w:proofErr w:type="spellStart"/>
+      <w:r>
+        <w:rPr>
+          <w:lang w:val="en-US"/>
+        </w:rPr>
+        <w:t>XGBoost</w:t>
+      </w:r>
+      <w:proofErr w:type="spellEnd"/>
+      <w:r>
+        <w:rPr>
+          <w:lang w:val="en-US"/>
+        </w:rPr>
+        <w:t xml:space="preserve"> or TensorFlow tends to focus on the precision of dominant labels at the expense of minor labels: the important gap between the micro and macro F1 scores confirms this assumption.</w:t>
+      </w:r>
+    </w:p>
+    <w:p>
+      <w:pPr>
+        <w:rPr>
+          <w:lang w:val="en-US"/>
+        </w:rPr>
+      </w:pPr>
+    </w:p>
+    <w:p>
+      <w:pPr>
+        <w:rPr>
+          <w:lang w:val="en-US"/>
+        </w:rPr>
+      </w:pPr>
+      <w:r>
+        <w:rPr>
+          <w:lang w:val="en-US"/>
+        </w:rPr>
         <w:t xml:space="preserve">When simplifying the multiclass problem into a </w:t>
       </w:r>
       <w:r>
@@ -29984,25 +30099,41 @@
         <w:rPr>
           <w:lang w:val="en-US"/>
         </w:rPr>
-        <w:t>is improved dramatically with 92</w:t>
-      </w:r>
-      <w:r>
-        <w:rPr>
+        <w:t xml:space="preserve">is improved dramatically with </w:t>
+      </w:r>
+      <w:r>
+        <w:rPr>
+          <w:b/>
+          <w:lang w:val="en-US"/>
+        </w:rPr>
+        <w:t>92</w:t>
+      </w:r>
+      <w:r>
+        <w:rPr>
+          <w:b/>
           <w:lang w:val="en-US"/>
         </w:rPr>
         <w:t xml:space="preserve">% </w:t>
       </w:r>
       <w:r>
         <w:rPr>
+          <w:b/>
           <w:lang w:val="en-US"/>
         </w:rPr>
         <w:t xml:space="preserve">micro </w:t>
       </w:r>
       <w:r>
         <w:rPr>
-          <w:lang w:val="en-US"/>
-        </w:rPr>
-        <w:t>F1-score!</w:t>
+          <w:b/>
+          <w:lang w:val="en-US"/>
+        </w:rPr>
+        <w:t>F1-score</w:t>
+      </w:r>
+      <w:r>
+        <w:rPr>
+          <w:lang w:val="en-US"/>
+        </w:rPr>
+        <w:t>!</w:t>
       </w:r>
     </w:p>
     <w:p>
@@ -30119,7 +30250,7 @@
           <w:lang w:val="en-US"/>
         </w:rPr>
       </w:pPr>
-      <w:bookmarkStart w:id="50" w:name="_Toc526595683"/>
+      <w:bookmarkStart w:id="49" w:name="_Toc526595683"/>
     </w:p>
     <w:p>
       <w:pPr>
@@ -30134,7 +30265,7 @@
         </w:rPr>
         <w:t>Conclusion</w:t>
       </w:r>
-      <w:bookmarkEnd w:id="50"/>
+      <w:bookmarkEnd w:id="49"/>
     </w:p>
     <w:p>
       <w:pPr>
@@ -30355,12 +30486,14 @@
         </w:rPr>
         <w:t xml:space="preserve"> </w:t>
       </w:r>
-      <w:r>
-        <w:rPr>
-          <w:lang w:val="en-US"/>
-        </w:rPr>
-        <w:t>enrolling</w:t>
-      </w:r>
+      <w:proofErr w:type="spellStart"/>
+      <w:r>
+        <w:rPr>
+          <w:lang w:val="en-US"/>
+        </w:rPr>
+        <w:t>involcing</w:t>
+      </w:r>
+      <w:proofErr w:type="spellEnd"/>
       <w:r>
         <w:rPr>
           <w:lang w:val="en-US"/>
@@ -30415,13 +30548,31 @@
         <w:rPr>
           <w:lang w:val="en-US"/>
         </w:rPr>
-        <w:t xml:space="preserve"> poor modeling performance (</w:t>
-      </w:r>
-      <w:r>
-        <w:rPr>
-          <w:lang w:val="en-US"/>
-        </w:rPr>
-        <w:t>61</w:t>
+        <w:t xml:space="preserve"> </w:t>
+      </w:r>
+      <w:r>
+        <w:rPr>
+          <w:lang w:val="en-US"/>
+        </w:rPr>
+        <w:t xml:space="preserve">poor </w:t>
+      </w:r>
+      <w:r>
+        <w:rPr>
+          <w:lang w:val="en-US"/>
+        </w:rPr>
+        <w:t>modeling performance (</w:t>
+      </w:r>
+      <w:r>
+        <w:rPr>
+          <w:lang w:val="en-US"/>
+        </w:rPr>
+        <w:t>6</w:t>
+      </w:r>
+      <w:r>
+        <w:rPr>
+          <w:lang w:val="en-US"/>
+        </w:rPr>
+        <w:t>3</w:t>
       </w:r>
       <w:r>
         <w:rPr>
@@ -30696,11 +30847,18 @@
         </w:rPr>
         <w:t>F1-score on test.</w:t>
       </w:r>
-      <w:r>
-        <w:rPr>
-          <w:lang w:val="en-US"/>
-        </w:rPr>
-        <w:t xml:space="preserve"> I </w:t>
+    </w:p>
+    <w:p>
+      <w:pPr>
+        <w:rPr>
+          <w:lang w:val="en-US"/>
+        </w:rPr>
+      </w:pPr>
+      <w:r>
+        <w:rPr>
+          <w:lang w:val="en-US"/>
+        </w:rPr>
+        <w:t xml:space="preserve">I </w:t>
       </w:r>
       <w:r>
         <w:rPr>
@@ -30712,7 +30870,43 @@
         <w:rPr>
           <w:lang w:val="en-US"/>
         </w:rPr>
-        <w:t xml:space="preserve"> expected a bigger gap with classical method: it’s probably due to the lack of hyper-parameter tuning.</w:t>
+        <w:t xml:space="preserve"> expected a bigger gap with classical method</w:t>
+      </w:r>
+      <w:r>
+        <w:rPr>
+          <w:lang w:val="en-US"/>
+        </w:rPr>
+        <w:t xml:space="preserve"> having 63% score</w:t>
+      </w:r>
+      <w:r>
+        <w:rPr>
+          <w:lang w:val="en-US"/>
+        </w:rPr>
+        <w:t>: it’s probably due to lack of hyper-parameter tuning</w:t>
+      </w:r>
+      <w:r>
+        <w:rPr>
+          <w:lang w:val="en-US"/>
+        </w:rPr>
+        <w:t xml:space="preserve"> or err</w:t>
+      </w:r>
+      <w:r>
+        <w:rPr>
+          <w:lang w:val="en-US"/>
+        </w:rPr>
+        <w:t>o</w:t>
+      </w:r>
+      <w:r>
+        <w:rPr>
+          <w:lang w:val="en-US"/>
+        </w:rPr>
+        <w:t>r on architecture choice</w:t>
+      </w:r>
+      <w:r>
+        <w:rPr>
+          <w:lang w:val="en-US"/>
+        </w:rPr>
+        <w:t>.</w:t>
       </w:r>
     </w:p>
     <w:p>
@@ -30820,25 +31014,19 @@
         <w:rPr>
           <w:lang w:val="en-US"/>
         </w:rPr>
-        <w:t xml:space="preserve">he comparison is </w:t>
-      </w:r>
-      <w:r>
-        <w:rPr>
-          <w:lang w:val="en-US"/>
-        </w:rPr>
-        <w:t xml:space="preserve">totally </w:t>
-      </w:r>
-      <w:r>
-        <w:rPr>
-          <w:lang w:val="en-US"/>
-        </w:rPr>
-        <w:t>unfair</w:t>
-      </w:r>
-      <w:r>
-        <w:rPr>
-          <w:lang w:val="en-US"/>
-        </w:rPr>
-        <w:t>/biased</w:t>
+        <w:t xml:space="preserve">he </w:t>
+      </w:r>
+      <w:r>
+        <w:rPr>
+          <w:lang w:val="en-US"/>
+        </w:rPr>
+        <w:t xml:space="preserve">performance difference is not </w:t>
+      </w:r>
+      <w:r>
+        <w:rPr>
+          <w:lang w:val="en-US"/>
+        </w:rPr>
+        <w:t>so important (2% micro F1-score)</w:t>
       </w:r>
       <w:r>
         <w:rPr>
@@ -30930,6 +31118,15 @@
         </w:rPr>
         <w:t>plasticity.</w:t>
       </w:r>
+    </w:p>
+    <w:p>
+      <w:pPr>
+        <w:rPr>
+          <w:lang w:val="en-US"/>
+        </w:rPr>
+      </w:pPr>
+      <w:bookmarkStart w:id="50" w:name="_GoBack"/>
+      <w:bookmarkEnd w:id="50"/>
     </w:p>
     <w:p>
       <w:pPr>
@@ -31133,6 +31330,7 @@
         <w:rPr>
           <w:lang w:val="en-US"/>
         </w:rPr>
+        <w:lastRenderedPageBreak/>
         <w:t>g</w:t>
       </w:r>
       <w:r>
@@ -31203,7 +31401,6 @@
         <w:rPr>
           <w:lang w:val="en-US"/>
         </w:rPr>
-        <w:lastRenderedPageBreak/>
         <w:t>Annex</w:t>
       </w:r>
       <w:bookmarkEnd w:id="51"/>
@@ -31753,6 +31950,7 @@
         <w:rPr>
           <w:lang w:val="en-US"/>
         </w:rPr>
+        <w:lastRenderedPageBreak/>
         <w:t>Tensorflow</w:t>
       </w:r>
       <w:proofErr w:type="spellEnd"/>
@@ -31804,7 +32002,6 @@
         <w:rPr>
           <w:lang w:val="en-US"/>
         </w:rPr>
-        <w:lastRenderedPageBreak/>
         <w:t xml:space="preserve">CNN: </w:t>
       </w:r>
       <w:hyperlink r:id="rId85" w:history="1">
@@ -37577,7 +37774,7 @@
 </file>
 
 <file path=customXml/itemProps1.xml><?xml version="1.0" encoding="utf-8"?>
-<ds:datastoreItem xmlns:ds="http://schemas.openxmlformats.org/officeDocument/2006/customXml" ds:itemID="{0A831928-CD3F-48C5-A5CA-A7FA5227A2B4}">
+<ds:datastoreItem xmlns:ds="http://schemas.openxmlformats.org/officeDocument/2006/customXml" ds:itemID="{E0900E28-7DF9-48B2-97A8-1E260517B3C3}">
   <ds:schemaRefs>
     <ds:schemaRef ds:uri="http://schemas.openxmlformats.org/officeDocument/2006/bibliography"/>
   </ds:schemaRefs>

</xml_diff>